<commit_message>
Fix goingout apply error, Add afterschool notice API
</commit_message>
<xml_diff>
--- a/application/dms-server/REST API Document.docx
+++ b/application/dms-server/REST API Document.docx
@@ -140,9 +140,6 @@
         <w:pStyle w:val="a5"/>
         <w:ind w:leftChars="0" w:left="760"/>
         <w:jc w:val="center"/>
-        <w:rPr>
-          <w:rFonts w:hint="eastAsia"/>
-        </w:rPr>
       </w:pPr>
     </w:p>
     <w:p>
@@ -1071,7 +1068,6 @@
             <w:pPr>
               <w:jc w:val="center"/>
               <w:rPr>
-                <w:rFonts w:hint="eastAsia"/>
                 <w:sz w:val="22"/>
               </w:rPr>
             </w:pPr>
@@ -1087,7 +1083,6 @@
             <w:pPr>
               <w:jc w:val="center"/>
               <w:rPr>
-                <w:rFonts w:hint="eastAsia"/>
                 <w:sz w:val="22"/>
               </w:rPr>
             </w:pPr>
@@ -1225,7 +1220,6 @@
             <w:pPr>
               <w:jc w:val="center"/>
               <w:rPr>
-                <w:rFonts w:hint="eastAsia"/>
                 <w:sz w:val="22"/>
               </w:rPr>
             </w:pPr>
@@ -1438,7 +1432,6 @@
             <w:pPr>
               <w:jc w:val="center"/>
               <w:rPr>
-                <w:rFonts w:hint="eastAsia"/>
                 <w:sz w:val="22"/>
               </w:rPr>
             </w:pPr>
@@ -1898,7 +1891,6 @@
             <w:pPr>
               <w:jc w:val="center"/>
               <w:rPr>
-                <w:rFonts w:hint="eastAsia"/>
                 <w:sz w:val="22"/>
               </w:rPr>
             </w:pPr>
@@ -1932,7 +1924,6 @@
             <w:pPr>
               <w:jc w:val="center"/>
               <w:rPr>
-                <w:rFonts w:hint="eastAsia"/>
                 <w:sz w:val="22"/>
               </w:rPr>
             </w:pPr>
@@ -1986,7 +1977,6 @@
             <w:pPr>
               <w:jc w:val="center"/>
               <w:rPr>
-                <w:rFonts w:hint="eastAsia"/>
                 <w:sz w:val="22"/>
               </w:rPr>
             </w:pPr>
@@ -2192,7 +2182,6 @@
             <w:pPr>
               <w:jc w:val="center"/>
               <w:rPr>
-                <w:rFonts w:hint="eastAsia"/>
                 <w:sz w:val="22"/>
               </w:rPr>
             </w:pPr>
@@ -2335,7 +2324,14 @@
                 <w:rFonts w:hint="eastAsia"/>
                 <w:sz w:val="22"/>
               </w:rPr>
-              <w:t>방과후 과정 업로드</w:t>
+              <w:t xml:space="preserve">방과후 신청 </w:t>
+            </w:r>
+            <w:r>
+              <w:rPr>
+                <w:rFonts w:hint="eastAsia"/>
+                <w:sz w:val="22"/>
+              </w:rPr>
+              <w:t>생성하기</w:t>
             </w:r>
           </w:p>
         </w:tc>
@@ -2358,6 +2354,22 @@
               <w:t>관리자만 가능</w:t>
             </w:r>
           </w:p>
+          <w:p>
+            <w:pPr>
+              <w:jc w:val="center"/>
+              <w:rPr>
+                <w:rFonts w:hint="eastAsia"/>
+                <w:sz w:val="22"/>
+              </w:rPr>
+            </w:pPr>
+            <w:r>
+              <w:rPr>
+                <w:rFonts w:hint="eastAsia"/>
+                <w:sz w:val="22"/>
+              </w:rPr>
+              <w:t>끝 날짜가 되면 서버가 알아서 방과후 신청을 닫아 줌</w:t>
+            </w:r>
+          </w:p>
         </w:tc>
         <w:tc>
           <w:tcPr>
@@ -2395,7 +2407,7 @@
                 <w:rFonts w:hint="eastAsia"/>
                 <w:sz w:val="22"/>
               </w:rPr>
-              <w:t>/afterschool/item</w:t>
+              <w:t>/afterschool/notice</w:t>
             </w:r>
           </w:p>
         </w:tc>
@@ -2429,85 +2441,35 @@
                 <w:rFonts w:hint="eastAsia"/>
                 <w:sz w:val="22"/>
               </w:rPr>
-              <w:t>title: String</w:t>
-            </w:r>
-          </w:p>
-          <w:p>
-            <w:pPr>
-              <w:jc w:val="center"/>
-              <w:rPr>
-                <w:sz w:val="22"/>
-              </w:rPr>
-            </w:pPr>
-            <w:r>
-              <w:rPr>
-                <w:sz w:val="22"/>
-              </w:rPr>
-              <w:t>on_</w:t>
-            </w:r>
-            <w:r>
-              <w:rPr>
-                <w:sz w:val="22"/>
-              </w:rPr>
-              <w:t>m</w:t>
-            </w:r>
-            <w:r>
-              <w:rPr>
-                <w:sz w:val="22"/>
-              </w:rPr>
-              <w:t>onday: Boolean</w:t>
-            </w:r>
-          </w:p>
-          <w:p>
-            <w:pPr>
-              <w:jc w:val="center"/>
-              <w:rPr>
-                <w:sz w:val="22"/>
-              </w:rPr>
-            </w:pPr>
-            <w:r>
-              <w:rPr>
-                <w:sz w:val="22"/>
-              </w:rPr>
-              <w:t>on_</w:t>
-            </w:r>
-            <w:r>
-              <w:rPr>
-                <w:sz w:val="22"/>
-              </w:rPr>
-              <w:t>t</w:t>
-            </w:r>
-            <w:r>
-              <w:rPr>
-                <w:sz w:val="22"/>
-              </w:rPr>
-              <w:t>uesday: Boolean</w:t>
-            </w:r>
-          </w:p>
-          <w:p>
-            <w:pPr>
-              <w:jc w:val="center"/>
-              <w:rPr>
-                <w:sz w:val="22"/>
-              </w:rPr>
-            </w:pPr>
-            <w:r>
-              <w:rPr>
-                <w:sz w:val="22"/>
-              </w:rPr>
-              <w:t>on_</w:t>
-            </w:r>
-            <w:r>
-              <w:rPr>
-                <w:sz w:val="22"/>
-              </w:rPr>
-              <w:t>s</w:t>
-            </w:r>
-            <w:r>
-              <w:rPr>
-                <w:sz w:val="22"/>
-              </w:rPr>
-              <w:t>aturday: Boolean</w:t>
+              <w:t>start_date: Date(yyyy-mm-dd)</w:t>
+            </w:r>
+          </w:p>
+          <w:p>
+            <w:pPr>
+              <w:jc w:val="center"/>
+              <w:rPr>
+                <w:sz w:val="22"/>
+              </w:rPr>
+            </w:pPr>
+            <w:r>
+              <w:rPr>
+                <w:sz w:val="22"/>
+              </w:rPr>
+              <w:t>end_date: Date(yyyy-mm-dd)</w:t>
+            </w:r>
+          </w:p>
+          <w:p>
+            <w:pPr>
+              <w:jc w:val="center"/>
+              <w:rPr>
+                <w:sz w:val="22"/>
+              </w:rPr>
+            </w:pPr>
+            <w:r>
+              <w:rPr>
+                <w:sz w:val="22"/>
+              </w:rPr>
+              <w:t>content: String</w:t>
             </w:r>
           </w:p>
         </w:tc>
@@ -2591,7 +2553,14 @@
                 <w:rFonts w:hint="eastAsia"/>
                 <w:sz w:val="22"/>
               </w:rPr>
-              <w:t>방과후 과정 리스트 조회</w:t>
+              <w:t>방과후 신청</w:t>
+            </w:r>
+            <w:r>
+              <w:rPr>
+                <w:rFonts w:hint="eastAsia"/>
+                <w:sz w:val="22"/>
+              </w:rPr>
+              <w:t xml:space="preserve"> 정보</w:t>
             </w:r>
           </w:p>
         </w:tc>
@@ -2606,6 +2575,13 @@
                 <w:sz w:val="22"/>
               </w:rPr>
             </w:pPr>
+            <w:r>
+              <w:rPr>
+                <w:rFonts w:hint="eastAsia"/>
+                <w:sz w:val="22"/>
+              </w:rPr>
+              <w:t>신청 날짜와 내용</w:t>
+            </w:r>
           </w:p>
         </w:tc>
         <w:tc>
@@ -2644,13 +2620,7 @@
                 <w:rFonts w:hint="eastAsia"/>
                 <w:sz w:val="22"/>
               </w:rPr>
-              <w:t>/afterschool/item</w:t>
-            </w:r>
-            <w:r>
-              <w:rPr>
-                <w:sz w:val="22"/>
-              </w:rPr>
-              <w:t>/list</w:t>
+              <w:t>/afterschool/notice</w:t>
             </w:r>
           </w:p>
         </w:tc>
@@ -2730,78 +2700,38 @@
                 <w:rFonts w:hint="eastAsia"/>
                 <w:sz w:val="22"/>
               </w:rPr>
-              <w:t>no: int</w:t>
-            </w:r>
-          </w:p>
-          <w:p>
-            <w:pPr>
-              <w:jc w:val="center"/>
-              <w:rPr>
-                <w:sz w:val="22"/>
-              </w:rPr>
-            </w:pPr>
-            <w:r>
-              <w:rPr>
-                <w:sz w:val="22"/>
-              </w:rPr>
-              <w:t>title: String</w:t>
-            </w:r>
-          </w:p>
-          <w:p>
-            <w:pPr>
-              <w:jc w:val="center"/>
-              <w:rPr>
-                <w:sz w:val="22"/>
-              </w:rPr>
-            </w:pPr>
-            <w:r>
-              <w:rPr>
-                <w:sz w:val="22"/>
-              </w:rPr>
-              <w:t>on_monday: Boolean</w:t>
-            </w:r>
-          </w:p>
-          <w:p>
-            <w:pPr>
-              <w:jc w:val="center"/>
-              <w:rPr>
-                <w:sz w:val="22"/>
-              </w:rPr>
-            </w:pPr>
-            <w:r>
-              <w:rPr>
-                <w:sz w:val="22"/>
-              </w:rPr>
-              <w:t>on_tuesday: Boolean</w:t>
-            </w:r>
-          </w:p>
-          <w:p>
-            <w:pPr>
-              <w:jc w:val="center"/>
-              <w:rPr>
-                <w:sz w:val="22"/>
-              </w:rPr>
-            </w:pPr>
-            <w:r>
-              <w:rPr>
-                <w:sz w:val="22"/>
-              </w:rPr>
-              <w:t>on_saturday: Boolean</w:t>
-            </w:r>
-          </w:p>
-          <w:p>
-            <w:pPr>
-              <w:jc w:val="center"/>
-              <w:rPr>
-                <w:sz w:val="22"/>
-              </w:rPr>
-            </w:pPr>
-            <w:r>
-              <w:rPr>
-                <w:sz w:val="22"/>
-              </w:rPr>
-              <w:t>(JSONArray)</w:t>
-            </w:r>
+              <w:t>start_date: Date(yyyy-mm-dd)</w:t>
+            </w:r>
+          </w:p>
+          <w:p>
+            <w:pPr>
+              <w:jc w:val="center"/>
+              <w:rPr>
+                <w:sz w:val="22"/>
+              </w:rPr>
+            </w:pPr>
+            <w:r>
+              <w:rPr>
+                <w:sz w:val="22"/>
+              </w:rPr>
+              <w:t>end_date: Date(yyyy-mm-dd)</w:t>
+            </w:r>
+          </w:p>
+          <w:p>
+            <w:pPr>
+              <w:jc w:val="center"/>
+              <w:rPr>
+                <w:sz w:val="22"/>
+              </w:rPr>
+            </w:pPr>
+            <w:r>
+              <w:rPr>
+                <w:sz w:val="22"/>
+              </w:rPr>
+              <w:t>content: String</w:t>
+            </w:r>
+            <w:bookmarkStart w:id="0" w:name="_GoBack"/>
+            <w:bookmarkEnd w:id="0"/>
           </w:p>
         </w:tc>
         <w:tc>
@@ -2845,7 +2775,7 @@
                 <w:rFonts w:hint="eastAsia"/>
                 <w:sz w:val="22"/>
               </w:rPr>
-              <w:t>방과후 신청</w:t>
+              <w:t>방과후 과정 업로드</w:t>
             </w:r>
           </w:p>
         </w:tc>
@@ -2865,7 +2795,7 @@
                 <w:rFonts w:hint="eastAsia"/>
                 <w:sz w:val="22"/>
               </w:rPr>
-              <w:t>요일 중복은 클라이언트 측에서 검사</w:t>
+              <w:t>관리자만 가능</w:t>
             </w:r>
           </w:p>
         </w:tc>
@@ -2905,7 +2835,7 @@
                 <w:rFonts w:hint="eastAsia"/>
                 <w:sz w:val="22"/>
               </w:rPr>
-              <w:t>/afterschool</w:t>
+              <w:t>/afterschool/item</w:t>
             </w:r>
           </w:p>
         </w:tc>
@@ -2938,7 +2868,49 @@
                 <w:rFonts w:hint="eastAsia"/>
                 <w:sz w:val="22"/>
               </w:rPr>
-              <w:t>no: int</w:t>
+              <w:t>title: String</w:t>
+            </w:r>
+          </w:p>
+          <w:p>
+            <w:pPr>
+              <w:jc w:val="center"/>
+              <w:rPr>
+                <w:sz w:val="22"/>
+              </w:rPr>
+            </w:pPr>
+            <w:r>
+              <w:rPr>
+                <w:sz w:val="22"/>
+              </w:rPr>
+              <w:t>on_monday: Boolean</w:t>
+            </w:r>
+          </w:p>
+          <w:p>
+            <w:pPr>
+              <w:jc w:val="center"/>
+              <w:rPr>
+                <w:sz w:val="22"/>
+              </w:rPr>
+            </w:pPr>
+            <w:r>
+              <w:rPr>
+                <w:sz w:val="22"/>
+              </w:rPr>
+              <w:t>on_tuesday: Boolean</w:t>
+            </w:r>
+          </w:p>
+          <w:p>
+            <w:pPr>
+              <w:jc w:val="center"/>
+              <w:rPr>
+                <w:sz w:val="22"/>
+              </w:rPr>
+            </w:pPr>
+            <w:r>
+              <w:rPr>
+                <w:sz w:val="22"/>
+              </w:rPr>
+              <w:t>on_saturday: Boolean</w:t>
             </w:r>
           </w:p>
         </w:tc>
@@ -3022,7 +2994,7 @@
                 <w:rFonts w:hint="eastAsia"/>
                 <w:sz w:val="22"/>
               </w:rPr>
-              <w:t>방과후 신청 취소</w:t>
+              <w:t>방과후 과정 리스트 조회</w:t>
             </w:r>
           </w:p>
         </w:tc>
@@ -3055,7 +3027,7 @@
                 <w:rFonts w:hint="eastAsia"/>
                 <w:sz w:val="22"/>
               </w:rPr>
-              <w:t>DELETE</w:t>
+              <w:t>GET</w:t>
             </w:r>
           </w:p>
         </w:tc>
@@ -3075,7 +3047,13 @@
                 <w:rFonts w:hint="eastAsia"/>
                 <w:sz w:val="22"/>
               </w:rPr>
-              <w:t>/afterschool</w:t>
+              <w:t>/afterschool/item</w:t>
+            </w:r>
+            <w:r>
+              <w:rPr>
+                <w:sz w:val="22"/>
+              </w:rPr>
+              <w:t>/list</w:t>
             </w:r>
           </w:p>
         </w:tc>
@@ -3103,6 +3081,52 @@
                 <w:sz w:val="22"/>
               </w:rPr>
             </w:pPr>
+          </w:p>
+        </w:tc>
+        <w:tc>
+          <w:tcPr>
+            <w:tcW w:w="1474" w:type="dxa"/>
+          </w:tcPr>
+          <w:p>
+            <w:pPr>
+              <w:jc w:val="center"/>
+              <w:rPr>
+                <w:sz w:val="22"/>
+              </w:rPr>
+            </w:pPr>
+            <w:r>
+              <w:rPr>
+                <w:rFonts w:hint="eastAsia"/>
+                <w:sz w:val="22"/>
+              </w:rPr>
+              <w:t>200</w:t>
+            </w:r>
+          </w:p>
+        </w:tc>
+        <w:tc>
+          <w:tcPr>
+            <w:tcW w:w="1134" w:type="dxa"/>
+          </w:tcPr>
+          <w:p>
+            <w:pPr>
+              <w:jc w:val="center"/>
+              <w:rPr>
+                <w:sz w:val="22"/>
+              </w:rPr>
+            </w:pPr>
+          </w:p>
+        </w:tc>
+        <w:tc>
+          <w:tcPr>
+            <w:tcW w:w="3386" w:type="dxa"/>
+          </w:tcPr>
+          <w:p>
+            <w:pPr>
+              <w:jc w:val="center"/>
+              <w:rPr>
+                <w:sz w:val="22"/>
+              </w:rPr>
+            </w:pPr>
             <w:r>
               <w:rPr>
                 <w:rFonts w:hint="eastAsia"/>
@@ -3111,51 +3135,75 @@
               <w:t>no: int</w:t>
             </w:r>
           </w:p>
-        </w:tc>
-        <w:tc>
-          <w:tcPr>
-            <w:tcW w:w="1474" w:type="dxa"/>
-          </w:tcPr>
-          <w:p>
-            <w:pPr>
-              <w:jc w:val="center"/>
-              <w:rPr>
-                <w:sz w:val="22"/>
-              </w:rPr>
-            </w:pPr>
-            <w:r>
-              <w:rPr>
-                <w:rFonts w:hint="eastAsia"/>
-                <w:sz w:val="22"/>
-              </w:rPr>
-              <w:t>200</w:t>
-            </w:r>
-          </w:p>
-        </w:tc>
-        <w:tc>
-          <w:tcPr>
-            <w:tcW w:w="1134" w:type="dxa"/>
-          </w:tcPr>
-          <w:p>
-            <w:pPr>
-              <w:jc w:val="center"/>
-              <w:rPr>
-                <w:sz w:val="22"/>
-              </w:rPr>
-            </w:pPr>
-          </w:p>
-        </w:tc>
-        <w:tc>
-          <w:tcPr>
-            <w:tcW w:w="3386" w:type="dxa"/>
-          </w:tcPr>
-          <w:p>
-            <w:pPr>
-              <w:jc w:val="center"/>
-              <w:rPr>
-                <w:sz w:val="22"/>
-              </w:rPr>
-            </w:pPr>
+          <w:p>
+            <w:pPr>
+              <w:jc w:val="center"/>
+              <w:rPr>
+                <w:sz w:val="22"/>
+              </w:rPr>
+            </w:pPr>
+            <w:r>
+              <w:rPr>
+                <w:sz w:val="22"/>
+              </w:rPr>
+              <w:t>title: String</w:t>
+            </w:r>
+          </w:p>
+          <w:p>
+            <w:pPr>
+              <w:jc w:val="center"/>
+              <w:rPr>
+                <w:sz w:val="22"/>
+              </w:rPr>
+            </w:pPr>
+            <w:r>
+              <w:rPr>
+                <w:sz w:val="22"/>
+              </w:rPr>
+              <w:t>on_monday: Boolean</w:t>
+            </w:r>
+          </w:p>
+          <w:p>
+            <w:pPr>
+              <w:jc w:val="center"/>
+              <w:rPr>
+                <w:sz w:val="22"/>
+              </w:rPr>
+            </w:pPr>
+            <w:r>
+              <w:rPr>
+                <w:sz w:val="22"/>
+              </w:rPr>
+              <w:t>on_tuesday: Boolean</w:t>
+            </w:r>
+          </w:p>
+          <w:p>
+            <w:pPr>
+              <w:jc w:val="center"/>
+              <w:rPr>
+                <w:sz w:val="22"/>
+              </w:rPr>
+            </w:pPr>
+            <w:r>
+              <w:rPr>
+                <w:sz w:val="22"/>
+              </w:rPr>
+              <w:t>on_saturday: Boolean</w:t>
+            </w:r>
+          </w:p>
+          <w:p>
+            <w:pPr>
+              <w:jc w:val="center"/>
+              <w:rPr>
+                <w:sz w:val="22"/>
+              </w:rPr>
+            </w:pPr>
+            <w:r>
+              <w:rPr>
+                <w:sz w:val="22"/>
+              </w:rPr>
+              <w:t>(JSONArray)</w:t>
+            </w:r>
           </w:p>
         </w:tc>
         <w:tc>
@@ -3169,6 +3217,13 @@
                 <w:sz w:val="22"/>
               </w:rPr>
             </w:pPr>
+            <w:r>
+              <w:rPr>
+                <w:rFonts w:hint="eastAsia"/>
+                <w:sz w:val="22"/>
+              </w:rPr>
+              <w:t>204</w:t>
+            </w:r>
           </w:p>
         </w:tc>
       </w:tr>
@@ -3192,7 +3247,7 @@
                 <w:rFonts w:hint="eastAsia"/>
                 <w:sz w:val="22"/>
               </w:rPr>
-              <w:t>방과후 신청 상태</w:t>
+              <w:t>방과후 신청</w:t>
             </w:r>
           </w:p>
         </w:tc>
@@ -3207,25 +3262,32 @@
                 <w:sz w:val="22"/>
               </w:rPr>
             </w:pPr>
-          </w:p>
-        </w:tc>
-        <w:tc>
-          <w:tcPr>
-            <w:tcW w:w="1134" w:type="dxa"/>
-          </w:tcPr>
-          <w:p>
-            <w:pPr>
-              <w:jc w:val="center"/>
-              <w:rPr>
-                <w:sz w:val="22"/>
-              </w:rPr>
-            </w:pPr>
-            <w:r>
-              <w:rPr>
-                <w:rFonts w:hint="eastAsia"/>
-                <w:sz w:val="22"/>
-              </w:rPr>
-              <w:t>GET</w:t>
+            <w:r>
+              <w:rPr>
+                <w:rFonts w:hint="eastAsia"/>
+                <w:sz w:val="22"/>
+              </w:rPr>
+              <w:t>요일 중복은 클라이언트 측에서 검사</w:t>
+            </w:r>
+          </w:p>
+        </w:tc>
+        <w:tc>
+          <w:tcPr>
+            <w:tcW w:w="1134" w:type="dxa"/>
+          </w:tcPr>
+          <w:p>
+            <w:pPr>
+              <w:jc w:val="center"/>
+              <w:rPr>
+                <w:sz w:val="22"/>
+              </w:rPr>
+            </w:pPr>
+            <w:r>
+              <w:rPr>
+                <w:rFonts w:hint="eastAsia"/>
+                <w:sz w:val="22"/>
+              </w:rPr>
+              <w:t>POST</w:t>
             </w:r>
           </w:p>
         </w:tc>
@@ -3273,6 +3335,13 @@
                 <w:sz w:val="22"/>
               </w:rPr>
             </w:pPr>
+            <w:r>
+              <w:rPr>
+                <w:rFonts w:hint="eastAsia"/>
+                <w:sz w:val="22"/>
+              </w:rPr>
+              <w:t>no: int</w:t>
+            </w:r>
           </w:p>
         </w:tc>
         <w:tc>
@@ -3291,7 +3360,7 @@
                 <w:rFonts w:hint="eastAsia"/>
                 <w:sz w:val="22"/>
               </w:rPr>
-              <w:t>200</w:t>
+              <w:t>201</w:t>
             </w:r>
           </w:p>
         </w:tc>
@@ -3319,27 +3388,6 @@
                 <w:sz w:val="22"/>
               </w:rPr>
             </w:pPr>
-            <w:r>
-              <w:rPr>
-                <w:rFonts w:hint="eastAsia"/>
-                <w:sz w:val="22"/>
-              </w:rPr>
-              <w:t>no: int</w:t>
-            </w:r>
-          </w:p>
-          <w:p>
-            <w:pPr>
-              <w:jc w:val="center"/>
-              <w:rPr>
-                <w:sz w:val="22"/>
-              </w:rPr>
-            </w:pPr>
-            <w:r>
-              <w:rPr>
-                <w:sz w:val="22"/>
-              </w:rPr>
-              <w:t>(JSONArray)</w:t>
-            </w:r>
           </w:p>
         </w:tc>
         <w:tc>
@@ -3353,13 +3401,6 @@
                 <w:sz w:val="22"/>
               </w:rPr>
             </w:pPr>
-            <w:r>
-              <w:rPr>
-                <w:rFonts w:hint="eastAsia"/>
-                <w:sz w:val="22"/>
-              </w:rPr>
-              <w:t>204</w:t>
-            </w:r>
           </w:p>
         </w:tc>
       </w:tr>
@@ -3383,7 +3424,7 @@
                 <w:rFonts w:hint="eastAsia"/>
                 <w:sz w:val="22"/>
               </w:rPr>
-              <w:t>연장신청</w:t>
+              <w:t>방과후 신청 취소</w:t>
             </w:r>
           </w:p>
         </w:tc>
@@ -3416,7 +3457,7 @@
                 <w:rFonts w:hint="eastAsia"/>
                 <w:sz w:val="22"/>
               </w:rPr>
-              <w:t>PUT</w:t>
+              <w:t>DELETE</w:t>
             </w:r>
           </w:p>
         </w:tc>
@@ -3436,7 +3477,7 @@
                 <w:rFonts w:hint="eastAsia"/>
                 <w:sz w:val="22"/>
               </w:rPr>
-              <w:t>/apply/extension</w:t>
+              <w:t>/afterschool</w:t>
             </w:r>
           </w:p>
         </w:tc>
@@ -3461,30 +3502,15 @@
             <w:pPr>
               <w:jc w:val="center"/>
               <w:rPr>
-                <w:rFonts w:hint="eastAsia"/>
-                <w:sz w:val="22"/>
-              </w:rPr>
-            </w:pPr>
-            <w:r>
-              <w:rPr>
-                <w:rFonts w:hint="eastAsia"/>
-                <w:sz w:val="22"/>
-              </w:rPr>
-              <w:t>class: int</w:t>
-            </w:r>
-          </w:p>
-          <w:p>
-            <w:pPr>
-              <w:jc w:val="center"/>
-              <w:rPr>
-                <w:sz w:val="22"/>
-              </w:rPr>
-            </w:pPr>
-            <w:r>
-              <w:rPr>
-                <w:sz w:val="22"/>
-              </w:rPr>
-              <w:t>seat: int</w:t>
+                <w:sz w:val="22"/>
+              </w:rPr>
+            </w:pPr>
+            <w:r>
+              <w:rPr>
+                <w:rFonts w:hint="eastAsia"/>
+                <w:sz w:val="22"/>
+              </w:rPr>
+              <w:t>no: int</w:t>
             </w:r>
           </w:p>
         </w:tc>
@@ -3542,38 +3568,9 @@
             <w:pPr>
               <w:jc w:val="center"/>
               <w:rPr>
-                <w:rFonts w:hint="eastAsia"/>
-                <w:sz w:val="22"/>
-              </w:rPr>
-            </w:pPr>
-            <w:r>
-              <w:rPr>
-                <w:rFonts w:hint="eastAsia"/>
-                <w:sz w:val="22"/>
-              </w:rPr>
-              <w:t>204</w:t>
-            </w:r>
-          </w:p>
-          <w:p>
-            <w:pPr>
-              <w:jc w:val="center"/>
-              <w:rPr>
-                <w:sz w:val="22"/>
-              </w:rPr>
-            </w:pPr>
-            <w:r>
-              <w:rPr>
-                <w:sz w:val="22"/>
-              </w:rPr>
-              <w:t>(</w:t>
-            </w:r>
-            <w:r>
-              <w:rPr>
-                <w:rFonts w:hint="eastAsia"/>
-                <w:sz w:val="22"/>
-              </w:rPr>
-              <w:t>시간 외 신청)</w:t>
-            </w:r>
+                <w:sz w:val="22"/>
+              </w:rPr>
+            </w:pPr>
           </w:p>
         </w:tc>
       </w:tr>
@@ -3597,7 +3594,7 @@
                 <w:rFonts w:hint="eastAsia"/>
                 <w:sz w:val="22"/>
               </w:rPr>
-              <w:t>연장신청 상태 조회</w:t>
+              <w:t>방과후 신청 상태</w:t>
             </w:r>
           </w:p>
         </w:tc>
@@ -3650,7 +3647,7 @@
                 <w:rFonts w:hint="eastAsia"/>
                 <w:sz w:val="22"/>
               </w:rPr>
-              <w:t>/apply/extension</w:t>
+              <w:t>/afterschool</w:t>
             </w:r>
           </w:p>
         </w:tc>
@@ -3721,44 +3718,29 @@
             <w:pPr>
               <w:jc w:val="center"/>
               <w:rPr>
-                <w:rFonts w:hint="eastAsia"/>
-                <w:sz w:val="22"/>
-              </w:rPr>
-            </w:pPr>
-            <w:r>
-              <w:rPr>
-                <w:rFonts w:hint="eastAsia"/>
-                <w:sz w:val="22"/>
-              </w:rPr>
-              <w:t>class: int</w:t>
-            </w:r>
-          </w:p>
-          <w:p>
-            <w:pPr>
-              <w:jc w:val="center"/>
-              <w:rPr>
-                <w:sz w:val="22"/>
-              </w:rPr>
-            </w:pPr>
-            <w:r>
-              <w:rPr>
-                <w:sz w:val="22"/>
-              </w:rPr>
-              <w:t>seat: int</w:t>
-            </w:r>
-          </w:p>
-          <w:p>
-            <w:pPr>
-              <w:jc w:val="center"/>
-              <w:rPr>
-                <w:sz w:val="22"/>
-              </w:rPr>
-            </w:pPr>
-            <w:r>
-              <w:rPr>
-                <w:sz w:val="22"/>
-              </w:rPr>
-              <w:t>name: String</w:t>
+                <w:sz w:val="22"/>
+              </w:rPr>
+            </w:pPr>
+            <w:r>
+              <w:rPr>
+                <w:rFonts w:hint="eastAsia"/>
+                <w:sz w:val="22"/>
+              </w:rPr>
+              <w:t>no: int</w:t>
+            </w:r>
+          </w:p>
+          <w:p>
+            <w:pPr>
+              <w:jc w:val="center"/>
+              <w:rPr>
+                <w:sz w:val="22"/>
+              </w:rPr>
+            </w:pPr>
+            <w:r>
+              <w:rPr>
+                <w:sz w:val="22"/>
+              </w:rPr>
+              <w:t>(JSONArray)</w:t>
             </w:r>
           </w:p>
         </w:tc>
@@ -3795,16 +3777,15 @@
             <w:pPr>
               <w:jc w:val="center"/>
               <w:rPr>
-                <w:rFonts w:hint="eastAsia"/>
-                <w:sz w:val="22"/>
-              </w:rPr>
-            </w:pPr>
-            <w:r>
-              <w:rPr>
-                <w:rFonts w:hint="eastAsia"/>
-                <w:sz w:val="22"/>
-              </w:rPr>
-              <w:t>교실 연장신청 상태 조회</w:t>
+                <w:sz w:val="22"/>
+              </w:rPr>
+            </w:pPr>
+            <w:r>
+              <w:rPr>
+                <w:rFonts w:hint="eastAsia"/>
+                <w:sz w:val="22"/>
+              </w:rPr>
+              <w:t>연장신청</w:t>
             </w:r>
           </w:p>
         </w:tc>
@@ -3832,6 +3813,13 @@
                 <w:sz w:val="22"/>
               </w:rPr>
             </w:pPr>
+            <w:r>
+              <w:rPr>
+                <w:rFonts w:hint="eastAsia"/>
+                <w:sz w:val="22"/>
+              </w:rPr>
+              <w:t>PUT</w:t>
+            </w:r>
           </w:p>
         </w:tc>
         <w:tc>
@@ -3845,6 +3833,13 @@
                 <w:sz w:val="22"/>
               </w:rPr>
             </w:pPr>
+            <w:r>
+              <w:rPr>
+                <w:rFonts w:hint="eastAsia"/>
+                <w:sz w:val="22"/>
+              </w:rPr>
+              <w:t>/apply/extension</w:t>
+            </w:r>
           </w:p>
         </w:tc>
         <w:tc>
@@ -3871,6 +3866,27 @@
                 <w:sz w:val="22"/>
               </w:rPr>
             </w:pPr>
+            <w:r>
+              <w:rPr>
+                <w:rFonts w:hint="eastAsia"/>
+                <w:sz w:val="22"/>
+              </w:rPr>
+              <w:t>class: int</w:t>
+            </w:r>
+          </w:p>
+          <w:p>
+            <w:pPr>
+              <w:jc w:val="center"/>
+              <w:rPr>
+                <w:sz w:val="22"/>
+              </w:rPr>
+            </w:pPr>
+            <w:r>
+              <w:rPr>
+                <w:sz w:val="22"/>
+              </w:rPr>
+              <w:t>seat: int</w:t>
+            </w:r>
           </w:p>
         </w:tc>
         <w:tc>
@@ -3884,6 +3900,13 @@
                 <w:sz w:val="22"/>
               </w:rPr>
             </w:pPr>
+            <w:r>
+              <w:rPr>
+                <w:rFonts w:hint="eastAsia"/>
+                <w:sz w:val="22"/>
+              </w:rPr>
+              <w:t>200</w:t>
+            </w:r>
           </w:p>
         </w:tc>
         <w:tc>
@@ -3923,6 +3946,34 @@
                 <w:sz w:val="22"/>
               </w:rPr>
             </w:pPr>
+            <w:r>
+              <w:rPr>
+                <w:rFonts w:hint="eastAsia"/>
+                <w:sz w:val="22"/>
+              </w:rPr>
+              <w:t>204</w:t>
+            </w:r>
+          </w:p>
+          <w:p>
+            <w:pPr>
+              <w:jc w:val="center"/>
+              <w:rPr>
+                <w:sz w:val="22"/>
+              </w:rPr>
+            </w:pPr>
+            <w:r>
+              <w:rPr>
+                <w:sz w:val="22"/>
+              </w:rPr>
+              <w:t>(</w:t>
+            </w:r>
+            <w:r>
+              <w:rPr>
+                <w:rFonts w:hint="eastAsia"/>
+                <w:sz w:val="22"/>
+              </w:rPr>
+              <w:t>시간 외 신청)</w:t>
+            </w:r>
           </w:p>
         </w:tc>
       </w:tr>
@@ -3946,7 +3997,7 @@
                 <w:rFonts w:hint="eastAsia"/>
                 <w:sz w:val="22"/>
               </w:rPr>
-              <w:t>연장신청 취소</w:t>
+              <w:t>연장신청 상태 조회</w:t>
             </w:r>
           </w:p>
         </w:tc>
@@ -3979,7 +4030,7 @@
                 <w:rFonts w:hint="eastAsia"/>
                 <w:sz w:val="22"/>
               </w:rPr>
-              <w:t>DELETE</w:t>
+              <w:t>GET</w:t>
             </w:r>
           </w:p>
         </w:tc>
@@ -4073,6 +4124,41 @@
                 <w:sz w:val="22"/>
               </w:rPr>
             </w:pPr>
+            <w:r>
+              <w:rPr>
+                <w:rFonts w:hint="eastAsia"/>
+                <w:sz w:val="22"/>
+              </w:rPr>
+              <w:t>class: int</w:t>
+            </w:r>
+          </w:p>
+          <w:p>
+            <w:pPr>
+              <w:jc w:val="center"/>
+              <w:rPr>
+                <w:sz w:val="22"/>
+              </w:rPr>
+            </w:pPr>
+            <w:r>
+              <w:rPr>
+                <w:sz w:val="22"/>
+              </w:rPr>
+              <w:t>seat: int</w:t>
+            </w:r>
+          </w:p>
+          <w:p>
+            <w:pPr>
+              <w:jc w:val="center"/>
+              <w:rPr>
+                <w:sz w:val="22"/>
+              </w:rPr>
+            </w:pPr>
+            <w:r>
+              <w:rPr>
+                <w:sz w:val="22"/>
+              </w:rPr>
+              <w:t>name: String</w:t>
+            </w:r>
           </w:p>
         </w:tc>
         <w:tc>
@@ -4086,6 +4172,13 @@
                 <w:sz w:val="22"/>
               </w:rPr>
             </w:pPr>
+            <w:r>
+              <w:rPr>
+                <w:rFonts w:hint="eastAsia"/>
+                <w:sz w:val="22"/>
+              </w:rPr>
+              <w:t>204</w:t>
+            </w:r>
           </w:p>
         </w:tc>
       </w:tr>
@@ -4109,7 +4202,7 @@
                 <w:rFonts w:hint="eastAsia"/>
                 <w:sz w:val="22"/>
               </w:rPr>
-              <w:t>외출신청</w:t>
+              <w:t>교실 연장신청 상태 조회</w:t>
             </w:r>
           </w:p>
         </w:tc>
@@ -4137,13 +4230,6 @@
                 <w:sz w:val="22"/>
               </w:rPr>
             </w:pPr>
-            <w:r>
-              <w:rPr>
-                <w:rFonts w:hint="eastAsia"/>
-                <w:sz w:val="22"/>
-              </w:rPr>
-              <w:t>PUT</w:t>
-            </w:r>
           </w:p>
         </w:tc>
         <w:tc>
@@ -4157,13 +4243,6 @@
                 <w:sz w:val="22"/>
               </w:rPr>
             </w:pPr>
-            <w:r>
-              <w:rPr>
-                <w:rFonts w:hint="eastAsia"/>
-                <w:sz w:val="22"/>
-              </w:rPr>
-              <w:t>/apply/goingout</w:t>
-            </w:r>
           </w:p>
         </w:tc>
         <w:tc>
@@ -4187,31 +4266,9 @@
             <w:pPr>
               <w:jc w:val="center"/>
               <w:rPr>
-                <w:rFonts w:hint="eastAsia"/>
-                <w:sz w:val="22"/>
-              </w:rPr>
-            </w:pPr>
-            <w:r>
-              <w:rPr>
-                <w:rFonts w:hint="eastAsia"/>
-                <w:sz w:val="22"/>
-              </w:rPr>
-              <w:t>sat: Boolean</w:t>
-            </w:r>
-          </w:p>
-          <w:p>
-            <w:pPr>
-              <w:jc w:val="center"/>
-              <w:rPr>
-                <w:sz w:val="22"/>
-              </w:rPr>
-            </w:pPr>
-            <w:r>
-              <w:rPr>
-                <w:sz w:val="22"/>
-              </w:rPr>
-              <w:t>sun: Boolean</w:t>
-            </w:r>
+                <w:sz w:val="22"/>
+              </w:rPr>
+            </w:pPr>
           </w:p>
         </w:tc>
         <w:tc>
@@ -4225,13 +4282,6 @@
                 <w:sz w:val="22"/>
               </w:rPr>
             </w:pPr>
-            <w:r>
-              <w:rPr>
-                <w:rFonts w:hint="eastAsia"/>
-                <w:sz w:val="22"/>
-              </w:rPr>
-              <w:t>200</w:t>
-            </w:r>
           </w:p>
         </w:tc>
         <w:tc>
@@ -4294,7 +4344,7 @@
                 <w:rFonts w:hint="eastAsia"/>
                 <w:sz w:val="22"/>
               </w:rPr>
-              <w:t>외출신청 상태 조회</w:t>
+              <w:t>연장신청 취소</w:t>
             </w:r>
           </w:p>
         </w:tc>
@@ -4327,7 +4377,7 @@
                 <w:rFonts w:hint="eastAsia"/>
                 <w:sz w:val="22"/>
               </w:rPr>
-              <w:t>GET</w:t>
+              <w:t>DELETE</w:t>
             </w:r>
           </w:p>
         </w:tc>
@@ -4347,7 +4397,7 @@
                 <w:rFonts w:hint="eastAsia"/>
                 <w:sz w:val="22"/>
               </w:rPr>
-              <w:t>/apply/goingout</w:t>
+              <w:t>/apply/extension</w:t>
             </w:r>
           </w:p>
         </w:tc>
@@ -4418,31 +4468,9 @@
             <w:pPr>
               <w:jc w:val="center"/>
               <w:rPr>
-                <w:rFonts w:hint="eastAsia"/>
-                <w:sz w:val="22"/>
-              </w:rPr>
-            </w:pPr>
-            <w:r>
-              <w:rPr>
-                <w:rFonts w:hint="eastAsia"/>
-                <w:sz w:val="22"/>
-              </w:rPr>
-              <w:t>sat: Boolean</w:t>
-            </w:r>
-          </w:p>
-          <w:p>
-            <w:pPr>
-              <w:jc w:val="center"/>
-              <w:rPr>
-                <w:sz w:val="22"/>
-              </w:rPr>
-            </w:pPr>
-            <w:r>
-              <w:rPr>
-                <w:sz w:val="22"/>
-              </w:rPr>
-              <w:t>sun: Boolean</w:t>
-            </w:r>
+                <w:sz w:val="22"/>
+              </w:rPr>
+            </w:pPr>
           </w:p>
         </w:tc>
         <w:tc>
@@ -4479,7 +4507,7 @@
                 <w:rFonts w:hint="eastAsia"/>
                 <w:sz w:val="22"/>
               </w:rPr>
-              <w:t>급식정보</w:t>
+              <w:t>외출신청</w:t>
             </w:r>
           </w:p>
         </w:tc>
@@ -4494,45 +4522,25 @@
                 <w:sz w:val="22"/>
               </w:rPr>
             </w:pPr>
-            <w:r>
-              <w:rPr>
-                <w:rFonts w:hint="eastAsia"/>
-                <w:sz w:val="22"/>
-              </w:rPr>
-              <w:t xml:space="preserve">아직 </w:t>
-            </w:r>
-            <w:r>
-              <w:rPr>
-                <w:sz w:val="22"/>
-              </w:rPr>
-              <w:t>81</w:t>
-            </w:r>
-            <w:r>
-              <w:rPr>
-                <w:rFonts w:hint="eastAsia"/>
-                <w:sz w:val="22"/>
-              </w:rPr>
-              <w:t>번 포트에서만 정상적으로 동작 중</w:t>
-            </w:r>
-          </w:p>
-        </w:tc>
-        <w:tc>
-          <w:tcPr>
-            <w:tcW w:w="1134" w:type="dxa"/>
-          </w:tcPr>
-          <w:p>
-            <w:pPr>
-              <w:jc w:val="center"/>
-              <w:rPr>
-                <w:sz w:val="22"/>
-              </w:rPr>
-            </w:pPr>
-            <w:r>
-              <w:rPr>
-                <w:rFonts w:hint="eastAsia"/>
-                <w:sz w:val="22"/>
-              </w:rPr>
-              <w:t>GET</w:t>
+          </w:p>
+        </w:tc>
+        <w:tc>
+          <w:tcPr>
+            <w:tcW w:w="1134" w:type="dxa"/>
+          </w:tcPr>
+          <w:p>
+            <w:pPr>
+              <w:jc w:val="center"/>
+              <w:rPr>
+                <w:sz w:val="22"/>
+              </w:rPr>
+            </w:pPr>
+            <w:r>
+              <w:rPr>
+                <w:rFonts w:hint="eastAsia"/>
+                <w:sz w:val="22"/>
+              </w:rPr>
+              <w:t>PUT</w:t>
             </w:r>
           </w:p>
         </w:tc>
@@ -4552,7 +4560,7 @@
                 <w:rFonts w:hint="eastAsia"/>
                 <w:sz w:val="22"/>
               </w:rPr>
-              <w:t>/meal</w:t>
+              <w:t>/apply/goingout</w:t>
             </w:r>
           </w:p>
         </w:tc>
@@ -4564,45 +4572,9 @@
             <w:pPr>
               <w:jc w:val="center"/>
               <w:rPr>
-                <w:rFonts w:hint="eastAsia"/>
-                <w:sz w:val="22"/>
-              </w:rPr>
-            </w:pPr>
-            <w:r>
-              <w:rPr>
-                <w:rFonts w:hint="eastAsia"/>
-                <w:sz w:val="22"/>
-              </w:rPr>
-              <w:t>year: int</w:t>
-            </w:r>
-          </w:p>
-          <w:p>
-            <w:pPr>
-              <w:jc w:val="center"/>
-              <w:rPr>
-                <w:sz w:val="22"/>
-              </w:rPr>
-            </w:pPr>
-            <w:r>
-              <w:rPr>
-                <w:sz w:val="22"/>
-              </w:rPr>
-              <w:t>month: int</w:t>
-            </w:r>
-          </w:p>
-          <w:p>
-            <w:pPr>
-              <w:jc w:val="center"/>
-              <w:rPr>
-                <w:sz w:val="22"/>
-              </w:rPr>
-            </w:pPr>
-            <w:r>
-              <w:rPr>
-                <w:sz w:val="22"/>
-              </w:rPr>
-              <w:t>day: int</w:t>
-            </w:r>
+                <w:sz w:val="22"/>
+              </w:rPr>
+            </w:pPr>
           </w:p>
         </w:tc>
         <w:tc>
@@ -4616,6 +4588,27 @@
                 <w:sz w:val="22"/>
               </w:rPr>
             </w:pPr>
+            <w:r>
+              <w:rPr>
+                <w:rFonts w:hint="eastAsia"/>
+                <w:sz w:val="22"/>
+              </w:rPr>
+              <w:t>sat: Boolean</w:t>
+            </w:r>
+          </w:p>
+          <w:p>
+            <w:pPr>
+              <w:jc w:val="center"/>
+              <w:rPr>
+                <w:sz w:val="22"/>
+              </w:rPr>
+            </w:pPr>
+            <w:r>
+              <w:rPr>
+                <w:sz w:val="22"/>
+              </w:rPr>
+              <w:t>sun: Boolean</w:t>
+            </w:r>
           </w:p>
         </w:tc>
         <w:tc>
@@ -4659,48 +4652,9 @@
             <w:pPr>
               <w:jc w:val="center"/>
               <w:rPr>
-                <w:rFonts w:hint="eastAsia"/>
-                <w:sz w:val="22"/>
-              </w:rPr>
-            </w:pPr>
-            <w:r>
-              <w:rPr>
-                <w:rFonts w:hint="eastAsia"/>
-                <w:sz w:val="22"/>
-              </w:rPr>
-              <w:t>breakfast: JSONArray</w:t>
-            </w:r>
-          </w:p>
-          <w:p>
-            <w:pPr>
-              <w:jc w:val="center"/>
-              <w:rPr>
-                <w:sz w:val="22"/>
-              </w:rPr>
-            </w:pPr>
-            <w:r>
-              <w:rPr>
-                <w:sz w:val="22"/>
-              </w:rPr>
-              <w:t>lunch: JSONArray</w:t>
-            </w:r>
-          </w:p>
-          <w:p>
-            <w:pPr>
-              <w:jc w:val="center"/>
-              <w:rPr>
-                <w:rFonts w:hint="eastAsia"/>
-                <w:sz w:val="22"/>
-              </w:rPr>
-            </w:pPr>
-            <w:r>
-              <w:rPr>
-                <w:sz w:val="22"/>
-              </w:rPr>
-              <w:t>dinner: JSONArray</w:t>
-            </w:r>
-            <w:bookmarkStart w:id="0" w:name="_GoBack"/>
-            <w:bookmarkEnd w:id="0"/>
+                <w:sz w:val="22"/>
+              </w:rPr>
+            </w:pPr>
           </w:p>
         </w:tc>
         <w:tc>
@@ -4737,7 +4691,7 @@
                 <w:rFonts w:hint="eastAsia"/>
                 <w:sz w:val="22"/>
               </w:rPr>
-              <w:t>상점신청</w:t>
+              <w:t>외출신청 상태 조회</w:t>
             </w:r>
           </w:p>
         </w:tc>
@@ -4765,6 +4719,13 @@
                 <w:sz w:val="22"/>
               </w:rPr>
             </w:pPr>
+            <w:r>
+              <w:rPr>
+                <w:rFonts w:hint="eastAsia"/>
+                <w:sz w:val="22"/>
+              </w:rPr>
+              <w:t>GET</w:t>
+            </w:r>
           </w:p>
         </w:tc>
         <w:tc>
@@ -4778,6 +4739,13 @@
                 <w:sz w:val="22"/>
               </w:rPr>
             </w:pPr>
+            <w:r>
+              <w:rPr>
+                <w:rFonts w:hint="eastAsia"/>
+                <w:sz w:val="22"/>
+              </w:rPr>
+              <w:t>/apply/goingout</w:t>
+            </w:r>
           </w:p>
         </w:tc>
         <w:tc>
@@ -4817,6 +4785,13 @@
                 <w:sz w:val="22"/>
               </w:rPr>
             </w:pPr>
+            <w:r>
+              <w:rPr>
+                <w:rFonts w:hint="eastAsia"/>
+                <w:sz w:val="22"/>
+              </w:rPr>
+              <w:t>200</w:t>
+            </w:r>
           </w:p>
         </w:tc>
         <w:tc>
@@ -4843,6 +4818,27 @@
                 <w:sz w:val="22"/>
               </w:rPr>
             </w:pPr>
+            <w:r>
+              <w:rPr>
+                <w:rFonts w:hint="eastAsia"/>
+                <w:sz w:val="22"/>
+              </w:rPr>
+              <w:t>sat: Boolean</w:t>
+            </w:r>
+          </w:p>
+          <w:p>
+            <w:pPr>
+              <w:jc w:val="center"/>
+              <w:rPr>
+                <w:sz w:val="22"/>
+              </w:rPr>
+            </w:pPr>
+            <w:r>
+              <w:rPr>
+                <w:sz w:val="22"/>
+              </w:rPr>
+              <w:t>sun: Boolean</w:t>
+            </w:r>
           </w:p>
         </w:tc>
         <w:tc>
@@ -4879,7 +4875,7 @@
                 <w:rFonts w:hint="eastAsia"/>
                 <w:sz w:val="22"/>
               </w:rPr>
-              <w:t>상점신청 상태 조회</w:t>
+              <w:t>급식정보</w:t>
             </w:r>
           </w:p>
         </w:tc>
@@ -4894,19 +4890,46 @@
                 <w:sz w:val="22"/>
               </w:rPr>
             </w:pPr>
-          </w:p>
-        </w:tc>
-        <w:tc>
-          <w:tcPr>
-            <w:tcW w:w="1134" w:type="dxa"/>
-          </w:tcPr>
-          <w:p>
-            <w:pPr>
-              <w:jc w:val="center"/>
-              <w:rPr>
-                <w:sz w:val="22"/>
-              </w:rPr>
-            </w:pPr>
+            <w:r>
+              <w:rPr>
+                <w:rFonts w:hint="eastAsia"/>
+                <w:sz w:val="22"/>
+              </w:rPr>
+              <w:t xml:space="preserve">아직 </w:t>
+            </w:r>
+            <w:r>
+              <w:rPr>
+                <w:sz w:val="22"/>
+              </w:rPr>
+              <w:t>81</w:t>
+            </w:r>
+            <w:r>
+              <w:rPr>
+                <w:rFonts w:hint="eastAsia"/>
+                <w:sz w:val="22"/>
+              </w:rPr>
+              <w:t>번 포트에서만 정상적으로 동작 중</w:t>
+            </w:r>
+          </w:p>
+        </w:tc>
+        <w:tc>
+          <w:tcPr>
+            <w:tcW w:w="1134" w:type="dxa"/>
+          </w:tcPr>
+          <w:p>
+            <w:pPr>
+              <w:jc w:val="center"/>
+              <w:rPr>
+                <w:sz w:val="22"/>
+              </w:rPr>
+            </w:pPr>
+            <w:r>
+              <w:rPr>
+                <w:rFonts w:hint="eastAsia"/>
+                <w:sz w:val="22"/>
+              </w:rPr>
+              <w:t>GET</w:t>
+            </w:r>
           </w:p>
         </w:tc>
         <w:tc>
@@ -4920,6 +4943,13 @@
                 <w:sz w:val="22"/>
               </w:rPr>
             </w:pPr>
+            <w:r>
+              <w:rPr>
+                <w:rFonts w:hint="eastAsia"/>
+                <w:sz w:val="22"/>
+              </w:rPr>
+              <w:t>/meal</w:t>
+            </w:r>
           </w:p>
         </w:tc>
         <w:tc>
@@ -4933,6 +4963,41 @@
                 <w:sz w:val="22"/>
               </w:rPr>
             </w:pPr>
+            <w:r>
+              <w:rPr>
+                <w:rFonts w:hint="eastAsia"/>
+                <w:sz w:val="22"/>
+              </w:rPr>
+              <w:t>year: int</w:t>
+            </w:r>
+          </w:p>
+          <w:p>
+            <w:pPr>
+              <w:jc w:val="center"/>
+              <w:rPr>
+                <w:sz w:val="22"/>
+              </w:rPr>
+            </w:pPr>
+            <w:r>
+              <w:rPr>
+                <w:sz w:val="22"/>
+              </w:rPr>
+              <w:t>month: int</w:t>
+            </w:r>
+          </w:p>
+          <w:p>
+            <w:pPr>
+              <w:jc w:val="center"/>
+              <w:rPr>
+                <w:sz w:val="22"/>
+              </w:rPr>
+            </w:pPr>
+            <w:r>
+              <w:rPr>
+                <w:sz w:val="22"/>
+              </w:rPr>
+              <w:t>day: int</w:t>
+            </w:r>
           </w:p>
         </w:tc>
         <w:tc>
@@ -4959,6 +5024,13 @@
                 <w:sz w:val="22"/>
               </w:rPr>
             </w:pPr>
+            <w:r>
+              <w:rPr>
+                <w:rFonts w:hint="eastAsia"/>
+                <w:sz w:val="22"/>
+              </w:rPr>
+              <w:t>200</w:t>
+            </w:r>
           </w:p>
         </w:tc>
         <w:tc>
@@ -4985,6 +5057,41 @@
                 <w:sz w:val="22"/>
               </w:rPr>
             </w:pPr>
+            <w:r>
+              <w:rPr>
+                <w:rFonts w:hint="eastAsia"/>
+                <w:sz w:val="22"/>
+              </w:rPr>
+              <w:t>breakfast: JSONArray</w:t>
+            </w:r>
+          </w:p>
+          <w:p>
+            <w:pPr>
+              <w:jc w:val="center"/>
+              <w:rPr>
+                <w:sz w:val="22"/>
+              </w:rPr>
+            </w:pPr>
+            <w:r>
+              <w:rPr>
+                <w:sz w:val="22"/>
+              </w:rPr>
+              <w:t>lunch: JSONArray</w:t>
+            </w:r>
+          </w:p>
+          <w:p>
+            <w:pPr>
+              <w:jc w:val="center"/>
+              <w:rPr>
+                <w:sz w:val="22"/>
+              </w:rPr>
+            </w:pPr>
+            <w:r>
+              <w:rPr>
+                <w:sz w:val="22"/>
+              </w:rPr>
+              <w:t>dinner: JSONArray</w:t>
+            </w:r>
           </w:p>
         </w:tc>
         <w:tc>
@@ -5021,7 +5128,7 @@
                 <w:rFonts w:hint="eastAsia"/>
                 <w:sz w:val="22"/>
               </w:rPr>
-              <w:t>버그신고</w:t>
+              <w:t>상점신청</w:t>
             </w:r>
           </w:p>
         </w:tc>
@@ -5163,7 +5270,7 @@
                 <w:rFonts w:hint="eastAsia"/>
                 <w:sz w:val="22"/>
               </w:rPr>
-              <w:t>잔류신청</w:t>
+              <w:t>상점신청 상태 조회</w:t>
             </w:r>
           </w:p>
         </w:tc>
@@ -5305,7 +5412,7 @@
                 <w:rFonts w:hint="eastAsia"/>
                 <w:sz w:val="22"/>
               </w:rPr>
-              <w:t>잔류신청 상태 조회</w:t>
+              <w:t>버그신고</w:t>
             </w:r>
           </w:p>
         </w:tc>
@@ -5447,7 +5554,7 @@
                 <w:rFonts w:hint="eastAsia"/>
                 <w:sz w:val="22"/>
               </w:rPr>
-              <w:t>게시글 리스트 조회</w:t>
+              <w:t>잔류신청</w:t>
             </w:r>
           </w:p>
         </w:tc>
@@ -5589,7 +5696,7 @@
                 <w:rFonts w:hint="eastAsia"/>
                 <w:sz w:val="22"/>
               </w:rPr>
-              <w:t>자주하는 질문 업로드</w:t>
+              <w:t>잔류신청 상태 조회</w:t>
             </w:r>
           </w:p>
         </w:tc>
@@ -5604,13 +5711,6 @@
                 <w:sz w:val="22"/>
               </w:rPr>
             </w:pPr>
-            <w:r>
-              <w:rPr>
-                <w:rFonts w:hint="eastAsia"/>
-                <w:sz w:val="22"/>
-              </w:rPr>
-              <w:t>관리자만 가능</w:t>
-            </w:r>
           </w:p>
         </w:tc>
         <w:tc>
@@ -5738,7 +5838,7 @@
                 <w:rFonts w:hint="eastAsia"/>
                 <w:sz w:val="22"/>
               </w:rPr>
-              <w:t>자주하는 질문 수정</w:t>
+              <w:t>게시글 리스트 조회</w:t>
             </w:r>
           </w:p>
         </w:tc>
@@ -5753,13 +5853,6 @@
                 <w:sz w:val="22"/>
               </w:rPr>
             </w:pPr>
-            <w:r>
-              <w:rPr>
-                <w:rFonts w:hint="eastAsia"/>
-                <w:sz w:val="22"/>
-              </w:rPr>
-              <w:t>관리자만 가능</w:t>
-            </w:r>
           </w:p>
         </w:tc>
         <w:tc>
@@ -5887,7 +5980,7 @@
                 <w:rFonts w:hint="eastAsia"/>
                 <w:sz w:val="22"/>
               </w:rPr>
-              <w:t>자주하는 질문 삭제</w:t>
+              <w:t>자주하는 질문 업로드</w:t>
             </w:r>
           </w:p>
         </w:tc>
@@ -6036,7 +6129,7 @@
                 <w:rFonts w:hint="eastAsia"/>
                 <w:sz w:val="22"/>
               </w:rPr>
-              <w:t>자주하는 질문 조회</w:t>
+              <w:t>자주하는 질문 수정</w:t>
             </w:r>
           </w:p>
         </w:tc>
@@ -6051,6 +6144,13 @@
                 <w:sz w:val="22"/>
               </w:rPr>
             </w:pPr>
+            <w:r>
+              <w:rPr>
+                <w:rFonts w:hint="eastAsia"/>
+                <w:sz w:val="22"/>
+              </w:rPr>
+              <w:t>관리자만 가능</w:t>
+            </w:r>
           </w:p>
         </w:tc>
         <w:tc>
@@ -6170,16 +6270,15 @@
             <w:pPr>
               <w:jc w:val="center"/>
               <w:rPr>
-                <w:rFonts w:hint="eastAsia"/>
-                <w:sz w:val="22"/>
-              </w:rPr>
-            </w:pPr>
-            <w:r>
-              <w:rPr>
-                <w:rFonts w:hint="eastAsia"/>
-                <w:sz w:val="22"/>
-              </w:rPr>
-              <w:t>공지사항 업로드</w:t>
+                <w:sz w:val="22"/>
+              </w:rPr>
+            </w:pPr>
+            <w:r>
+              <w:rPr>
+                <w:rFonts w:hint="eastAsia"/>
+                <w:sz w:val="22"/>
+              </w:rPr>
+              <w:t>자주하는 질문 삭제</w:t>
             </w:r>
           </w:p>
         </w:tc>
@@ -6328,7 +6427,7 @@
                 <w:rFonts w:hint="eastAsia"/>
                 <w:sz w:val="22"/>
               </w:rPr>
-              <w:t>공지사항 수정</w:t>
+              <w:t>자주하는 질문 조회</w:t>
             </w:r>
           </w:p>
         </w:tc>
@@ -6343,13 +6442,6 @@
                 <w:sz w:val="22"/>
               </w:rPr>
             </w:pPr>
-            <w:r>
-              <w:rPr>
-                <w:rFonts w:hint="eastAsia"/>
-                <w:sz w:val="22"/>
-              </w:rPr>
-              <w:t>관리자만 가능</w:t>
-            </w:r>
           </w:p>
         </w:tc>
         <w:tc>
@@ -6477,7 +6569,7 @@
                 <w:rFonts w:hint="eastAsia"/>
                 <w:sz w:val="22"/>
               </w:rPr>
-              <w:t>공지사항 삭제</w:t>
+              <w:t>공지사항 업로드</w:t>
             </w:r>
           </w:p>
         </w:tc>
@@ -6626,7 +6718,7 @@
                 <w:rFonts w:hint="eastAsia"/>
                 <w:sz w:val="22"/>
               </w:rPr>
-              <w:t>공지사항 조회</w:t>
+              <w:t>공지사항 수정</w:t>
             </w:r>
           </w:p>
         </w:tc>
@@ -6641,6 +6733,13 @@
                 <w:sz w:val="22"/>
               </w:rPr>
             </w:pPr>
+            <w:r>
+              <w:rPr>
+                <w:rFonts w:hint="eastAsia"/>
+                <w:sz w:val="22"/>
+              </w:rPr>
+              <w:t>관리자만 가능</w:t>
+            </w:r>
           </w:p>
         </w:tc>
         <w:tc>
@@ -6760,16 +6859,15 @@
             <w:pPr>
               <w:jc w:val="center"/>
               <w:rPr>
-                <w:rFonts w:hint="eastAsia"/>
-                <w:sz w:val="22"/>
-              </w:rPr>
-            </w:pPr>
-            <w:r>
-              <w:rPr>
-                <w:rFonts w:hint="eastAsia"/>
-                <w:sz w:val="22"/>
-              </w:rPr>
-              <w:t>공지사항 프리뷰 로드</w:t>
+                <w:sz w:val="22"/>
+              </w:rPr>
+            </w:pPr>
+            <w:r>
+              <w:rPr>
+                <w:rFonts w:hint="eastAsia"/>
+                <w:sz w:val="22"/>
+              </w:rPr>
+              <w:t>공지사항 삭제</w:t>
             </w:r>
           </w:p>
         </w:tc>
@@ -6784,6 +6882,13 @@
                 <w:sz w:val="22"/>
               </w:rPr>
             </w:pPr>
+            <w:r>
+              <w:rPr>
+                <w:rFonts w:hint="eastAsia"/>
+                <w:sz w:val="22"/>
+              </w:rPr>
+              <w:t>관리자만 가능</w:t>
+            </w:r>
           </w:p>
         </w:tc>
         <w:tc>
@@ -6911,7 +7016,7 @@
                 <w:rFonts w:hint="eastAsia"/>
                 <w:sz w:val="22"/>
               </w:rPr>
-              <w:t>공지사항 프리뷰 세팅</w:t>
+              <w:t>공지사항 조회</w:t>
             </w:r>
           </w:p>
         </w:tc>
@@ -6926,13 +7031,6 @@
                 <w:sz w:val="22"/>
               </w:rPr>
             </w:pPr>
-            <w:r>
-              <w:rPr>
-                <w:rFonts w:hint="eastAsia"/>
-                <w:sz w:val="22"/>
-              </w:rPr>
-              <w:t>관리자만 가능</w:t>
-            </w:r>
           </w:p>
         </w:tc>
         <w:tc>
@@ -7052,16 +7150,15 @@
             <w:pPr>
               <w:jc w:val="center"/>
               <w:rPr>
-                <w:rFonts w:hint="eastAsia"/>
-                <w:sz w:val="22"/>
-              </w:rPr>
-            </w:pPr>
-            <w:r>
-              <w:rPr>
-                <w:rFonts w:hint="eastAsia"/>
-                <w:sz w:val="22"/>
-              </w:rPr>
-              <w:t>기숙사규칙 업로드</w:t>
+                <w:sz w:val="22"/>
+              </w:rPr>
+            </w:pPr>
+            <w:r>
+              <w:rPr>
+                <w:rFonts w:hint="eastAsia"/>
+                <w:sz w:val="22"/>
+              </w:rPr>
+              <w:t>공지사항 프리뷰 로드</w:t>
             </w:r>
           </w:p>
         </w:tc>
@@ -7076,13 +7173,6 @@
                 <w:sz w:val="22"/>
               </w:rPr>
             </w:pPr>
-            <w:r>
-              <w:rPr>
-                <w:rFonts w:hint="eastAsia"/>
-                <w:sz w:val="22"/>
-              </w:rPr>
-              <w:t>관리자만 가능</w:t>
-            </w:r>
           </w:p>
         </w:tc>
         <w:tc>
@@ -7202,16 +7292,15 @@
             <w:pPr>
               <w:jc w:val="center"/>
               <w:rPr>
-                <w:rFonts w:hint="eastAsia"/>
-                <w:sz w:val="22"/>
-              </w:rPr>
-            </w:pPr>
-            <w:r>
-              <w:rPr>
-                <w:rFonts w:hint="eastAsia"/>
-                <w:sz w:val="22"/>
-              </w:rPr>
-              <w:t>기숙사규칙 수정</w:t>
+                <w:sz w:val="22"/>
+              </w:rPr>
+            </w:pPr>
+            <w:r>
+              <w:rPr>
+                <w:rFonts w:hint="eastAsia"/>
+                <w:sz w:val="22"/>
+              </w:rPr>
+              <w:t>공지사항 프리뷰 세팅</w:t>
             </w:r>
           </w:p>
         </w:tc>
@@ -7360,7 +7449,7 @@
                 <w:rFonts w:hint="eastAsia"/>
                 <w:sz w:val="22"/>
               </w:rPr>
-              <w:t>기숙사규칙 삭제</w:t>
+              <w:t>기숙사규칙 업로드</w:t>
             </w:r>
           </w:p>
         </w:tc>
@@ -7509,7 +7598,7 @@
                 <w:rFonts w:hint="eastAsia"/>
                 <w:sz w:val="22"/>
               </w:rPr>
-              <w:t>기숙사규칙 조회</w:t>
+              <w:t>기숙사규칙 수정</w:t>
             </w:r>
           </w:p>
         </w:tc>
@@ -7524,6 +7613,13 @@
                 <w:sz w:val="22"/>
               </w:rPr>
             </w:pPr>
+            <w:r>
+              <w:rPr>
+                <w:rFonts w:hint="eastAsia"/>
+                <w:sz w:val="22"/>
+              </w:rPr>
+              <w:t>관리자만 가능</w:t>
+            </w:r>
           </w:p>
         </w:tc>
         <w:tc>
@@ -7651,7 +7747,7 @@
                 <w:rFonts w:hint="eastAsia"/>
                 <w:sz w:val="22"/>
               </w:rPr>
-              <w:t>시설고장신고 업로드</w:t>
+              <w:t>기숙사규칙 삭제</w:t>
             </w:r>
           </w:p>
         </w:tc>
@@ -7666,6 +7762,13 @@
                 <w:sz w:val="22"/>
               </w:rPr>
             </w:pPr>
+            <w:r>
+              <w:rPr>
+                <w:rFonts w:hint="eastAsia"/>
+                <w:sz w:val="22"/>
+              </w:rPr>
+              <w:t>관리자만 가능</w:t>
+            </w:r>
           </w:p>
         </w:tc>
         <w:tc>
@@ -7793,7 +7896,7 @@
                 <w:rFonts w:hint="eastAsia"/>
                 <w:sz w:val="22"/>
               </w:rPr>
-              <w:t>연장신청 상태 다운로드</w:t>
+              <w:t>기숙사규칙 조회</w:t>
             </w:r>
           </w:p>
         </w:tc>
@@ -7808,13 +7911,6 @@
                 <w:sz w:val="22"/>
               </w:rPr>
             </w:pPr>
-            <w:r>
-              <w:rPr>
-                <w:rFonts w:hint="eastAsia"/>
-                <w:sz w:val="22"/>
-              </w:rPr>
-              <w:t>관리자만 가능</w:t>
-            </w:r>
           </w:p>
         </w:tc>
         <w:tc>
@@ -7942,7 +8038,7 @@
                 <w:rFonts w:hint="eastAsia"/>
                 <w:sz w:val="22"/>
               </w:rPr>
-              <w:t>외출신청 상태 다운로드</w:t>
+              <w:t>시설고장신고 업로드</w:t>
             </w:r>
           </w:p>
         </w:tc>
@@ -7957,13 +8053,6 @@
                 <w:sz w:val="22"/>
               </w:rPr>
             </w:pPr>
-            <w:r>
-              <w:rPr>
-                <w:rFonts w:hint="eastAsia"/>
-                <w:sz w:val="22"/>
-              </w:rPr>
-              <w:t>관리자만 가능</w:t>
-            </w:r>
           </w:p>
         </w:tc>
         <w:tc>
@@ -8091,7 +8180,7 @@
                 <w:rFonts w:hint="eastAsia"/>
                 <w:sz w:val="22"/>
               </w:rPr>
-              <w:t>시설고장신고 다운로드</w:t>
+              <w:t>연장신청 상태 다운로드</w:t>
             </w:r>
           </w:p>
         </w:tc>
@@ -8232,16 +8321,15 @@
             <w:pPr>
               <w:jc w:val="center"/>
               <w:rPr>
-                <w:rFonts w:hint="eastAsia"/>
-                <w:sz w:val="22"/>
-              </w:rPr>
-            </w:pPr>
-            <w:r>
-              <w:rPr>
-                <w:rFonts w:hint="eastAsia"/>
-                <w:sz w:val="22"/>
-              </w:rPr>
-              <w:t>잔류신청 상태 다운로드</w:t>
+                <w:sz w:val="22"/>
+              </w:rPr>
+            </w:pPr>
+            <w:r>
+              <w:rPr>
+                <w:rFonts w:hint="eastAsia"/>
+                <w:sz w:val="22"/>
+              </w:rPr>
+              <w:t>외출신청 상태 다운로드</w:t>
             </w:r>
           </w:p>
         </w:tc>
@@ -8382,7 +8470,304 @@
             <w:pPr>
               <w:jc w:val="center"/>
               <w:rPr>
-                <w:rFonts w:hint="eastAsia"/>
+                <w:sz w:val="22"/>
+              </w:rPr>
+            </w:pPr>
+            <w:r>
+              <w:rPr>
+                <w:rFonts w:hint="eastAsia"/>
+                <w:sz w:val="22"/>
+              </w:rPr>
+              <w:t>시설고장신고 다운로드</w:t>
+            </w:r>
+          </w:p>
+        </w:tc>
+        <w:tc>
+          <w:tcPr>
+            <w:tcW w:w="3231" w:type="dxa"/>
+          </w:tcPr>
+          <w:p>
+            <w:pPr>
+              <w:jc w:val="center"/>
+              <w:rPr>
+                <w:sz w:val="22"/>
+              </w:rPr>
+            </w:pPr>
+            <w:r>
+              <w:rPr>
+                <w:rFonts w:hint="eastAsia"/>
+                <w:sz w:val="22"/>
+              </w:rPr>
+              <w:t>관리자만 가능</w:t>
+            </w:r>
+          </w:p>
+        </w:tc>
+        <w:tc>
+          <w:tcPr>
+            <w:tcW w:w="1134" w:type="dxa"/>
+          </w:tcPr>
+          <w:p>
+            <w:pPr>
+              <w:jc w:val="center"/>
+              <w:rPr>
+                <w:sz w:val="22"/>
+              </w:rPr>
+            </w:pPr>
+          </w:p>
+        </w:tc>
+        <w:tc>
+          <w:tcPr>
+            <w:tcW w:w="3969" w:type="dxa"/>
+          </w:tcPr>
+          <w:p>
+            <w:pPr>
+              <w:jc w:val="center"/>
+              <w:rPr>
+                <w:sz w:val="22"/>
+              </w:rPr>
+            </w:pPr>
+          </w:p>
+        </w:tc>
+        <w:tc>
+          <w:tcPr>
+            <w:tcW w:w="4406" w:type="dxa"/>
+          </w:tcPr>
+          <w:p>
+            <w:pPr>
+              <w:jc w:val="center"/>
+              <w:rPr>
+                <w:sz w:val="22"/>
+              </w:rPr>
+            </w:pPr>
+          </w:p>
+        </w:tc>
+        <w:tc>
+          <w:tcPr>
+            <w:tcW w:w="4212" w:type="dxa"/>
+          </w:tcPr>
+          <w:p>
+            <w:pPr>
+              <w:jc w:val="center"/>
+              <w:rPr>
+                <w:sz w:val="22"/>
+              </w:rPr>
+            </w:pPr>
+          </w:p>
+        </w:tc>
+        <w:tc>
+          <w:tcPr>
+            <w:tcW w:w="1474" w:type="dxa"/>
+          </w:tcPr>
+          <w:p>
+            <w:pPr>
+              <w:jc w:val="center"/>
+              <w:rPr>
+                <w:sz w:val="22"/>
+              </w:rPr>
+            </w:pPr>
+          </w:p>
+        </w:tc>
+        <w:tc>
+          <w:tcPr>
+            <w:tcW w:w="1134" w:type="dxa"/>
+          </w:tcPr>
+          <w:p>
+            <w:pPr>
+              <w:jc w:val="center"/>
+              <w:rPr>
+                <w:sz w:val="22"/>
+              </w:rPr>
+            </w:pPr>
+          </w:p>
+        </w:tc>
+        <w:tc>
+          <w:tcPr>
+            <w:tcW w:w="3386" w:type="dxa"/>
+          </w:tcPr>
+          <w:p>
+            <w:pPr>
+              <w:jc w:val="center"/>
+              <w:rPr>
+                <w:sz w:val="22"/>
+              </w:rPr>
+            </w:pPr>
+          </w:p>
+        </w:tc>
+        <w:tc>
+          <w:tcPr>
+            <w:tcW w:w="1830" w:type="dxa"/>
+          </w:tcPr>
+          <w:p>
+            <w:pPr>
+              <w:jc w:val="center"/>
+              <w:rPr>
+                <w:sz w:val="22"/>
+              </w:rPr>
+            </w:pPr>
+          </w:p>
+        </w:tc>
+      </w:tr>
+      <w:tr>
+        <w:trPr>
+          <w:trHeight w:val="551"/>
+        </w:trPr>
+        <w:tc>
+          <w:tcPr>
+            <w:tcW w:w="2834" w:type="dxa"/>
+          </w:tcPr>
+          <w:p>
+            <w:pPr>
+              <w:jc w:val="center"/>
+              <w:rPr>
+                <w:sz w:val="22"/>
+              </w:rPr>
+            </w:pPr>
+            <w:r>
+              <w:rPr>
+                <w:rFonts w:hint="eastAsia"/>
+                <w:sz w:val="22"/>
+              </w:rPr>
+              <w:t>잔류신청 상태 다운로드</w:t>
+            </w:r>
+          </w:p>
+        </w:tc>
+        <w:tc>
+          <w:tcPr>
+            <w:tcW w:w="3231" w:type="dxa"/>
+          </w:tcPr>
+          <w:p>
+            <w:pPr>
+              <w:jc w:val="center"/>
+              <w:rPr>
+                <w:sz w:val="22"/>
+              </w:rPr>
+            </w:pPr>
+            <w:r>
+              <w:rPr>
+                <w:rFonts w:hint="eastAsia"/>
+                <w:sz w:val="22"/>
+              </w:rPr>
+              <w:t>관리자만 가능</w:t>
+            </w:r>
+          </w:p>
+        </w:tc>
+        <w:tc>
+          <w:tcPr>
+            <w:tcW w:w="1134" w:type="dxa"/>
+          </w:tcPr>
+          <w:p>
+            <w:pPr>
+              <w:jc w:val="center"/>
+              <w:rPr>
+                <w:sz w:val="22"/>
+              </w:rPr>
+            </w:pPr>
+          </w:p>
+        </w:tc>
+        <w:tc>
+          <w:tcPr>
+            <w:tcW w:w="3969" w:type="dxa"/>
+          </w:tcPr>
+          <w:p>
+            <w:pPr>
+              <w:jc w:val="center"/>
+              <w:rPr>
+                <w:sz w:val="22"/>
+              </w:rPr>
+            </w:pPr>
+          </w:p>
+        </w:tc>
+        <w:tc>
+          <w:tcPr>
+            <w:tcW w:w="4406" w:type="dxa"/>
+          </w:tcPr>
+          <w:p>
+            <w:pPr>
+              <w:jc w:val="center"/>
+              <w:rPr>
+                <w:sz w:val="22"/>
+              </w:rPr>
+            </w:pPr>
+          </w:p>
+        </w:tc>
+        <w:tc>
+          <w:tcPr>
+            <w:tcW w:w="4212" w:type="dxa"/>
+          </w:tcPr>
+          <w:p>
+            <w:pPr>
+              <w:jc w:val="center"/>
+              <w:rPr>
+                <w:sz w:val="22"/>
+              </w:rPr>
+            </w:pPr>
+          </w:p>
+        </w:tc>
+        <w:tc>
+          <w:tcPr>
+            <w:tcW w:w="1474" w:type="dxa"/>
+          </w:tcPr>
+          <w:p>
+            <w:pPr>
+              <w:jc w:val="center"/>
+              <w:rPr>
+                <w:sz w:val="22"/>
+              </w:rPr>
+            </w:pPr>
+          </w:p>
+        </w:tc>
+        <w:tc>
+          <w:tcPr>
+            <w:tcW w:w="1134" w:type="dxa"/>
+          </w:tcPr>
+          <w:p>
+            <w:pPr>
+              <w:jc w:val="center"/>
+              <w:rPr>
+                <w:sz w:val="22"/>
+              </w:rPr>
+            </w:pPr>
+          </w:p>
+        </w:tc>
+        <w:tc>
+          <w:tcPr>
+            <w:tcW w:w="3386" w:type="dxa"/>
+          </w:tcPr>
+          <w:p>
+            <w:pPr>
+              <w:jc w:val="center"/>
+              <w:rPr>
+                <w:sz w:val="22"/>
+              </w:rPr>
+            </w:pPr>
+          </w:p>
+        </w:tc>
+        <w:tc>
+          <w:tcPr>
+            <w:tcW w:w="1830" w:type="dxa"/>
+          </w:tcPr>
+          <w:p>
+            <w:pPr>
+              <w:jc w:val="center"/>
+              <w:rPr>
+                <w:sz w:val="22"/>
+              </w:rPr>
+            </w:pPr>
+          </w:p>
+        </w:tc>
+      </w:tr>
+      <w:tr>
+        <w:trPr>
+          <w:trHeight w:val="551"/>
+        </w:trPr>
+        <w:tc>
+          <w:tcPr>
+            <w:tcW w:w="2834" w:type="dxa"/>
+          </w:tcPr>
+          <w:p>
+            <w:pPr>
+              <w:jc w:val="center"/>
+              <w:rPr>
                 <w:sz w:val="22"/>
               </w:rPr>
             </w:pPr>

</xml_diff>